<commit_message>
adding validation to address's fields
</commit_message>
<xml_diff>
--- a/Summary.docx
+++ b/Summary.docx
@@ -29,11 +29,37 @@
         </w:numPr>
       </w:pPr>
       <w:r>
-        <w:t xml:space="preserve">The “Update Address” button is disabled by default, it becomes enabled after one of the address’s fields is changed, but if the change is undone it </w:t>
-      </w:r>
-      <w:r>
-        <w:t>remains enabled. I would fix it if I have enough time.</w:t>
-      </w:r>
+        <w:t>The “Update Address” button is disabled by default, it becomes enabled after one of the address’s fields is changed</w:t>
+      </w:r>
+      <w:r>
+        <w:t>.</w:t>
+      </w:r>
+      <w:r>
+        <w:t xml:space="preserve"> </w:t>
+      </w:r>
+      <w:r>
+        <w:t>I</w:t>
+      </w:r>
+      <w:r>
+        <w:t>f the change is undone</w:t>
+      </w:r>
+      <w:r>
+        <w:t>,</w:t>
+      </w:r>
+      <w:r>
+        <w:t xml:space="preserve"> </w:t>
+      </w:r>
+      <w:r>
+        <w:t>the button “</w:t>
+      </w:r>
+      <w:r>
+        <w:t>Update Address</w:t>
+      </w:r>
+      <w:r>
+        <w:t>” becomes disable again, because there is no reason to enable address update if it has same address’s values.</w:t>
+      </w:r>
+      <w:bookmarkStart w:id="0" w:name="_GoBack"/>
+      <w:bookmarkEnd w:id="0"/>
     </w:p>
     <w:p>
       <w:pPr>
@@ -43,8 +69,6 @@
           <w:numId w:val="1"/>
         </w:numPr>
       </w:pPr>
-      <w:bookmarkStart w:id="0" w:name="_GoBack"/>
-      <w:bookmarkEnd w:id="0"/>
     </w:p>
     <w:sectPr>
       <w:pgSz w:w="12240" w:h="15840"/>

</xml_diff>

<commit_message>
seperating logic to login and customer details components
</commit_message>
<xml_diff>
--- a/Summary.docx
+++ b/Summary.docx
@@ -58,8 +58,6 @@
       <w:r>
         <w:t>” becomes disable again, because there is no reason to enable address update if it has same address’s values.</w:t>
       </w:r>
-      <w:bookmarkStart w:id="0" w:name="_GoBack"/>
-      <w:bookmarkEnd w:id="0"/>
     </w:p>
     <w:p>
       <w:pPr>
@@ -69,6 +67,8 @@
           <w:numId w:val="1"/>
         </w:numPr>
       </w:pPr>
+      <w:bookmarkStart w:id="0" w:name="_GoBack"/>
+      <w:bookmarkEnd w:id="0"/>
     </w:p>
     <w:sectPr>
       <w:pgSz w:w="12240" w:h="15840"/>
@@ -98,7 +98,7 @@
         <w:rFonts w:ascii="Symbol" w:hAnsi="Symbol" w:hint="default"/>
       </w:rPr>
     </w:lvl>
-    <w:lvl w:ilvl="1" w:tplc="04090003" w:tentative="1">
+    <w:lvl w:ilvl="1" w:tplc="04090003">
       <w:start w:val="1"/>
       <w:numFmt w:val="bullet"/>
       <w:lvlText w:val="o"/>

</xml_diff>

<commit_message>
adding 2 things that I've missed
</commit_message>
<xml_diff>
--- a/Summary.docx
+++ b/Summary.docx
@@ -41,95 +41,31 @@
         </w:numPr>
       </w:pPr>
       <w:r>
-        <w:t>The Id Number is unique and can be used as primary key but I decided to add incremental id(</w:t>
-      </w:r>
-      <w:proofErr w:type="spellStart"/>
-      <w:r>
-        <w:t>int</w:t>
-      </w:r>
-      <w:proofErr w:type="spellEnd"/>
-      <w:r>
-        <w:t xml:space="preserve">) as primary key because the performance of inner join with integer is much faster </w:t>
-      </w:r>
-      <w:proofErr w:type="spellStart"/>
-      <w:r>
-        <w:t>then</w:t>
-      </w:r>
-      <w:proofErr w:type="spellEnd"/>
-      <w:r>
-        <w:t xml:space="preserve"> with string and Id Number has to be string since it can start with zero.</w:t>
-      </w:r>
-    </w:p>
-    <w:p>
-      <w:pPr>
-        <w:pStyle w:val="ListParagraph"/>
-        <w:numPr>
-          <w:ilvl w:val="1"/>
-          <w:numId w:val="1"/>
-        </w:numPr>
-      </w:pPr>
-      <w:r>
-        <w:t>Because Id Number(</w:t>
-      </w:r>
-      <w:proofErr w:type="spellStart"/>
-      <w:r>
-        <w:t>Mispar</w:t>
-      </w:r>
-      <w:proofErr w:type="spellEnd"/>
-      <w:r>
-        <w:t xml:space="preserve"> </w:t>
-      </w:r>
-      <w:proofErr w:type="spellStart"/>
-      <w:r>
-        <w:t>Teudat</w:t>
-      </w:r>
-      <w:proofErr w:type="spellEnd"/>
-      <w:r>
-        <w:t xml:space="preserve"> </w:t>
-      </w:r>
-      <w:proofErr w:type="spellStart"/>
-      <w:r>
-        <w:t>Zehut</w:t>
-      </w:r>
-      <w:proofErr w:type="spellEnd"/>
-      <w:r>
-        <w:t xml:space="preserve">) can’t be </w:t>
-      </w:r>
-      <w:proofErr w:type="spellStart"/>
-      <w:r>
-        <w:t>repeted</w:t>
-      </w:r>
-      <w:proofErr w:type="spellEnd"/>
-      <w:r>
-        <w:t xml:space="preserve">, I made its field in database as unique field to prevent entering duplicated Id Numbers </w:t>
-      </w:r>
-    </w:p>
-    <w:p>
-      <w:pPr>
-        <w:pStyle w:val="ListParagraph"/>
-        <w:numPr>
-          <w:ilvl w:val="1"/>
-          <w:numId w:val="1"/>
-        </w:numPr>
-      </w:pPr>
-      <w:r>
-        <w:t>I added two tables-</w:t>
-      </w:r>
-      <w:proofErr w:type="spellStart"/>
-      <w:r>
-        <w:t>ContractType</w:t>
-      </w:r>
-      <w:proofErr w:type="spellEnd"/>
-      <w:r>
-        <w:t xml:space="preserve"> and </w:t>
-      </w:r>
-      <w:proofErr w:type="spellStart"/>
-      <w:r>
-        <w:t>PackageType</w:t>
-      </w:r>
-      <w:proofErr w:type="spellEnd"/>
-      <w:r>
-        <w:t xml:space="preserve">, to save contract type names and package type name </w:t>
+        <w:t>The Id Number is unique and can be used as primary key but I decided to add incremental id(int) as primary key because the performance of inner join with integer is much faster then with string and Id Number has to be string since it can start with zero.</w:t>
+      </w:r>
+    </w:p>
+    <w:p>
+      <w:pPr>
+        <w:pStyle w:val="ListParagraph"/>
+        <w:numPr>
+          <w:ilvl w:val="1"/>
+          <w:numId w:val="1"/>
+        </w:numPr>
+      </w:pPr>
+      <w:r>
+        <w:t xml:space="preserve">Because Id Number(Mispar Teudat Zehut) can’t be repeted, I made its field in database as unique field to prevent entering duplicated Id Numbers </w:t>
+      </w:r>
+    </w:p>
+    <w:p>
+      <w:pPr>
+        <w:pStyle w:val="ListParagraph"/>
+        <w:numPr>
+          <w:ilvl w:val="1"/>
+          <w:numId w:val="1"/>
+        </w:numPr>
+      </w:pPr>
+      <w:r>
+        <w:t xml:space="preserve">I added two tables-ContractType and PackageType, to save contract type names and package type name </w:t>
       </w:r>
       <w:r>
         <w:t>separately</w:t>
@@ -159,31 +95,7 @@
         </w:numPr>
       </w:pPr>
       <w:r>
-        <w:t>I decided to use three different repositories(</w:t>
-      </w:r>
-      <w:proofErr w:type="spellStart"/>
-      <w:r>
-        <w:t>CustomerRepository</w:t>
-      </w:r>
-      <w:proofErr w:type="spellEnd"/>
-      <w:r>
-        <w:t xml:space="preserve">, </w:t>
-      </w:r>
-      <w:proofErr w:type="spellStart"/>
-      <w:r>
-        <w:t>ContractRepository</w:t>
-      </w:r>
-      <w:proofErr w:type="spellEnd"/>
-      <w:r>
-        <w:t xml:space="preserve"> and </w:t>
-      </w:r>
-      <w:proofErr w:type="spellStart"/>
-      <w:r>
-        <w:t>PackageRepository</w:t>
-      </w:r>
-      <w:proofErr w:type="spellEnd"/>
-      <w:r>
-        <w:t>) in order to follow “Single Responsibility” principle(each class should be responsible only for one thing/domain)</w:t>
+        <w:t>I decided to use three different repositories(CustomerRepository, ContractRepository and PackageRepository) in order to follow “Single Responsibility” principle(each class should be responsible only for one thing/domain)</w:t>
       </w:r>
     </w:p>
     <w:p>
@@ -236,11 +148,9 @@
       <w:r>
         <w:t xml:space="preserve">When put method of </w:t>
       </w:r>
-      <w:proofErr w:type="spellStart"/>
       <w:r>
         <w:t>CustomerController</w:t>
       </w:r>
-      <w:proofErr w:type="spellEnd"/>
       <w:r>
         <w:t xml:space="preserve"> is called(for updating the customer’s address), the cache should be cleared because cache value is not relevant anymore.</w:t>
       </w:r>
@@ -255,15 +165,7 @@
       </w:pPr>
       <w:r>
         <w:lastRenderedPageBreak/>
-        <w:t xml:space="preserve"> I used DTO concept(data transfer object) so I can combine several entities in one object while returning data from web </w:t>
-      </w:r>
-      <w:proofErr w:type="spellStart"/>
-      <w:r>
-        <w:t>api</w:t>
-      </w:r>
-      <w:proofErr w:type="spellEnd"/>
-      <w:r>
-        <w:t>.</w:t>
+        <w:t xml:space="preserve"> I used DTO concept(data transfer object) so I can combine several entities in one object while returning data from web api.</w:t>
       </w:r>
     </w:p>
     <w:p>
@@ -299,15 +201,7 @@
         <w:t>valid for 5 minutes</w:t>
       </w:r>
       <w:r>
-        <w:t xml:space="preserve"> I used JWT token, so after 5 minutes it becomes invalid and the user should </w:t>
-      </w:r>
-      <w:proofErr w:type="spellStart"/>
-      <w:r>
-        <w:t>loging</w:t>
-      </w:r>
-      <w:proofErr w:type="spellEnd"/>
-      <w:r>
-        <w:t xml:space="preserve"> again.</w:t>
+        <w:t xml:space="preserve"> I used JWT token, so after 5 minutes it becomes invalid and the user should loging again.</w:t>
       </w:r>
     </w:p>
     <w:p>
@@ -360,11 +254,9 @@
       <w:r>
         <w:t xml:space="preserve">When put method of </w:t>
       </w:r>
-      <w:proofErr w:type="spellStart"/>
       <w:r>
         <w:t>CustomerController</w:t>
       </w:r>
-      <w:proofErr w:type="spellEnd"/>
       <w:r>
         <w:t xml:space="preserve"> is called(for updating the customer’s address), the cache should be cleared because cache value is not relevant anymore.</w:t>
       </w:r>
@@ -425,13 +317,8 @@
       <w:r>
         <w:t xml:space="preserve">navigation </w:t>
       </w:r>
-      <w:proofErr w:type="spellStart"/>
-      <w:r>
-        <w:t>url</w:t>
-      </w:r>
-      <w:proofErr w:type="spellEnd"/>
-      <w:r>
-        <w:t xml:space="preserve"> </w:t>
+      <w:r>
+        <w:t xml:space="preserve">url </w:t>
       </w:r>
       <w:r>
         <w:t>mechanism</w:t>
@@ -440,11 +327,47 @@
         <w:t xml:space="preserve"> for convenient use</w:t>
       </w:r>
     </w:p>
-    <w:p/>
-    <w:p>
+    <w:p>
+      <w:pPr>
+        <w:pStyle w:val="ListParagraph"/>
+        <w:numPr>
+          <w:ilvl w:val="0"/>
+          <w:numId w:val="1"/>
+        </w:numPr>
+      </w:pPr>
+      <w:r>
+        <w:t>2 things I missed to make the app work correctly</w:t>
+      </w:r>
+    </w:p>
+    <w:p>
+      <w:pPr>
+        <w:pStyle w:val="ListParagraph"/>
+        <w:numPr>
+          <w:ilvl w:val="1"/>
+          <w:numId w:val="1"/>
+        </w:numPr>
+      </w:pPr>
+      <w:r>
+        <w:t>On client side(angular) redirect to login page if the response code equals 401(unauthorized)</w:t>
+      </w:r>
+    </w:p>
+    <w:p>
+      <w:pPr>
+        <w:pStyle w:val="ListParagraph"/>
+        <w:numPr>
+          <w:ilvl w:val="1"/>
+          <w:numId w:val="1"/>
+        </w:numPr>
+      </w:pPr>
+      <w:r>
+        <w:lastRenderedPageBreak/>
+        <w:t>Canceling the JWT token if when clicking on “Switch user” button</w:t>
+      </w:r>
       <w:bookmarkStart w:id="0" w:name="_GoBack"/>
       <w:bookmarkEnd w:id="0"/>
     </w:p>
+    <w:p/>
+    <w:p/>
     <w:sectPr>
       <w:pgSz w:w="12240" w:h="15840"/>
       <w:pgMar w:top="1440" w:right="1440" w:bottom="1440" w:left="1440" w:header="720" w:footer="720" w:gutter="0"/>

</xml_diff>